<commit_message>
remove the .idea directory.
</commit_message>
<xml_diff>
--- a/学习笔记.docx
+++ b/学习笔记.docx
@@ -4,15 +4,12 @@
   <w:body>
     <w:p>
       <w:pPr>
-        <w:pStyle w:val="a3"/>
+        <w:pStyle w:val="ListParagraph"/>
         <w:numPr>
           <w:ilvl w:val="0"/>
           <w:numId w:val="1"/>
         </w:numPr>
         <w:ind w:firstLineChars="0"/>
-        <w:rPr>
-          <w:rFonts w:hint="eastAsia"/>
-        </w:rPr>
       </w:pPr>
       <w:r>
         <w:rPr>
@@ -23,26 +20,628 @@
     </w:p>
     <w:p>
       <w:pPr>
-        <w:pStyle w:val="a3"/>
+        <w:pStyle w:val="ListParagraph"/>
         <w:ind w:left="420" w:firstLineChars="0" w:firstLine="0"/>
-        <w:rPr>
-          <w:rFonts w:hint="eastAsia"/>
-        </w:rPr>
-      </w:pPr>
-      <w:bookmarkStart w:id="0" w:name="_GoBack"/>
-      <w:bookmarkEnd w:id="0"/>
-    </w:p>
-    <w:p>
-      <w:pPr>
-        <w:pStyle w:val="a3"/>
+      </w:pPr>
+    </w:p>
+    <w:p>
+      <w:pPr>
+        <w:pStyle w:val="ListParagraph"/>
         <w:numPr>
           <w:ilvl w:val="0"/>
           <w:numId w:val="1"/>
         </w:numPr>
         <w:ind w:firstLineChars="0"/>
-        <w:rPr>
-          <w:rFonts w:hint="eastAsia"/>
-        </w:rPr>
+      </w:pPr>
+      <w:r>
+        <w:t>MySQL</w:t>
+      </w:r>
+    </w:p>
+    <w:p>
+      <w:pPr>
+        <w:pStyle w:val="ListParagraph"/>
+      </w:pPr>
+    </w:p>
+    <w:p>
+      <w:r>
+        <w:rPr>
+          <w:rFonts w:hint="eastAsia"/>
+        </w:rPr>
+        <w:t>连接数据库：</w:t>
+      </w:r>
+      <w:proofErr w:type="spellStart"/>
+      <w:r>
+        <w:rPr>
+          <w:rFonts w:hint="eastAsia"/>
+        </w:rPr>
+        <w:t>mysql</w:t>
+      </w:r>
+      <w:proofErr w:type="spellEnd"/>
+      <w:r>
+        <w:rPr>
+          <w:rFonts w:hint="eastAsia"/>
+        </w:rPr>
+        <w:t xml:space="preserve"> </w:t>
+      </w:r>
+      <w:r>
+        <w:t>–</w:t>
+      </w:r>
+      <w:proofErr w:type="spellStart"/>
+      <w:r>
+        <w:rPr>
+          <w:rFonts w:hint="eastAsia"/>
+        </w:rPr>
+        <w:t>uroot</w:t>
+      </w:r>
+      <w:proofErr w:type="spellEnd"/>
+      <w:r>
+        <w:rPr>
+          <w:rFonts w:hint="eastAsia"/>
+        </w:rPr>
+        <w:t xml:space="preserve"> </w:t>
+      </w:r>
+      <w:r>
+        <w:t>–</w:t>
+      </w:r>
+      <w:proofErr w:type="spellStart"/>
+      <w:r>
+        <w:rPr>
+          <w:rFonts w:hint="eastAsia"/>
+        </w:rPr>
+        <w:t>proot</w:t>
+      </w:r>
+      <w:proofErr w:type="spellEnd"/>
+    </w:p>
+    <w:p>
+      <w:r>
+        <w:t>S</w:t>
+      </w:r>
+      <w:r>
+        <w:rPr>
+          <w:rFonts w:hint="eastAsia"/>
+        </w:rPr>
+        <w:t xml:space="preserve">how </w:t>
+      </w:r>
+      <w:proofErr w:type="spellStart"/>
+      <w:r>
+        <w:rPr>
+          <w:rFonts w:hint="eastAsia"/>
+        </w:rPr>
+        <w:t>databases</w:t>
+      </w:r>
+      <w:proofErr w:type="gramStart"/>
+      <w:r>
+        <w:rPr>
+          <w:rFonts w:hint="eastAsia"/>
+        </w:rPr>
+        <w:t>,show</w:t>
+      </w:r>
+      <w:proofErr w:type="spellEnd"/>
+      <w:proofErr w:type="gramEnd"/>
+      <w:r>
+        <w:rPr>
+          <w:rFonts w:hint="eastAsia"/>
+        </w:rPr>
+        <w:t xml:space="preserve"> tables;</w:t>
+      </w:r>
+    </w:p>
+    <w:p>
+      <w:pPr>
+        <w:pStyle w:val="ListParagraph"/>
+        <w:ind w:left="420" w:firstLineChars="0" w:firstLine="0"/>
+      </w:pPr>
+    </w:p>
+    <w:p>
+      <w:pPr>
+        <w:pStyle w:val="ListParagraph"/>
+      </w:pPr>
+    </w:p>
+    <w:p>
+      <w:pPr>
+        <w:pStyle w:val="ListParagraph"/>
+        <w:numPr>
+          <w:ilvl w:val="0"/>
+          <w:numId w:val="1"/>
+        </w:numPr>
+        <w:ind w:firstLineChars="0"/>
+      </w:pPr>
+      <w:r>
+        <w:t>Portal</w:t>
+      </w:r>
+    </w:p>
+    <w:p>
+      <w:pPr>
+        <w:pStyle w:val="ListParagraph"/>
+        <w:ind w:left="420"/>
+      </w:pPr>
+      <w:r>
+        <w:t>.</w:t>
+      </w:r>
+      <w:r>
+        <w:rPr>
+          <w:rFonts w:hint="eastAsia"/>
+        </w:rPr>
+        <w:t>runtime option</w:t>
+      </w:r>
+      <w:r>
+        <w:rPr>
+          <w:rFonts w:hint="eastAsia"/>
+        </w:rPr>
+        <w:t>：在</w:t>
+      </w:r>
+      <w:r>
+        <w:rPr>
+          <w:rFonts w:hint="eastAsia"/>
+        </w:rPr>
+        <w:t>jsr236</w:t>
+      </w:r>
+      <w:r>
+        <w:rPr>
+          <w:rFonts w:hint="eastAsia"/>
+        </w:rPr>
+        <w:t>中有</w:t>
+      </w:r>
+      <w:r>
+        <w:rPr>
+          <w:rFonts w:hint="eastAsia"/>
+        </w:rPr>
+        <w:t>4</w:t>
+      </w:r>
+      <w:r>
+        <w:rPr>
+          <w:rFonts w:hint="eastAsia"/>
+        </w:rPr>
+        <w:t>個，</w:t>
+      </w:r>
+    </w:p>
+    <w:p>
+      <w:pPr>
+        <w:pStyle w:val="ListParagraph"/>
+        <w:ind w:left="420"/>
+      </w:pPr>
+      <w:r>
+        <w:rPr>
+          <w:rFonts w:hint="eastAsia"/>
+        </w:rPr>
+        <w:t xml:space="preserve">  </w:t>
+      </w:r>
+      <w:proofErr w:type="spellStart"/>
+      <w:r>
+        <w:t>javax.portlet.escapeXml</w:t>
+      </w:r>
+      <w:proofErr w:type="spellEnd"/>
+    </w:p>
+    <w:p>
+      <w:pPr>
+        <w:pStyle w:val="ListParagraph"/>
+        <w:ind w:left="420"/>
+      </w:pPr>
+      <w:r>
+        <w:t xml:space="preserve">  </w:t>
+      </w:r>
+      <w:proofErr w:type="spellStart"/>
+      <w:r>
+        <w:t>javax.portlet.renderHeaders</w:t>
+      </w:r>
+      <w:proofErr w:type="spellEnd"/>
+    </w:p>
+    <w:p>
+      <w:pPr>
+        <w:pStyle w:val="ListParagraph"/>
+        <w:ind w:left="420"/>
+      </w:pPr>
+      <w:r>
+        <w:t xml:space="preserve">  </w:t>
+      </w:r>
+      <w:proofErr w:type="spellStart"/>
+      <w:r>
+        <w:t>javax.portlet.servletDefaultSessionScope</w:t>
+      </w:r>
+      <w:proofErr w:type="spellEnd"/>
+    </w:p>
+    <w:p>
+      <w:pPr>
+        <w:pStyle w:val="ListParagraph"/>
+        <w:ind w:left="420" w:firstLineChars="0" w:firstLine="0"/>
+      </w:pPr>
+      <w:r>
+        <w:rPr>
+          <w:rFonts w:hint="eastAsia"/>
+        </w:rPr>
+        <w:t xml:space="preserve">  </w:t>
+      </w:r>
+      <w:r>
+        <w:t xml:space="preserve">    </w:t>
+      </w:r>
+      <w:proofErr w:type="spellStart"/>
+      <w:r>
+        <w:t>javax.portlet.actionScopedRequestAttributes</w:t>
+      </w:r>
+      <w:proofErr w:type="spellEnd"/>
+    </w:p>
+    <w:p>
+      <w:pPr>
+        <w:pStyle w:val="ListParagraph"/>
+        <w:numPr>
+          <w:ilvl w:val="0"/>
+          <w:numId w:val="1"/>
+        </w:numPr>
+        <w:ind w:firstLineChars="0"/>
+      </w:pPr>
+      <w:r>
+        <w:t xml:space="preserve">PSML </w:t>
+      </w:r>
+    </w:p>
+    <w:p>
+      <w:pPr>
+        <w:pStyle w:val="ListParagraph"/>
+        <w:ind w:left="420" w:firstLineChars="0" w:firstLine="0"/>
+      </w:pPr>
+      <w:r>
+        <w:t xml:space="preserve">4.1 </w:t>
+      </w:r>
+      <w:r>
+        <w:t>decorator='clear'</w:t>
+      </w:r>
+      <w:r>
+        <w:t xml:space="preserve"> </w:t>
+      </w:r>
+      <w:r>
+        <w:rPr>
+          <w:rFonts w:hint="eastAsia"/>
+        </w:rPr>
+        <w:t>这个属性用再</w:t>
+      </w:r>
+      <w:proofErr w:type="spellStart"/>
+      <w:r>
+        <w:rPr>
+          <w:rFonts w:hint="eastAsia"/>
+        </w:rPr>
+        <w:t>psml</w:t>
+      </w:r>
+      <w:proofErr w:type="spellEnd"/>
+      <w:r>
+        <w:rPr>
+          <w:rFonts w:hint="eastAsia"/>
+        </w:rPr>
+        <w:t>中来控制是否需要将</w:t>
+      </w:r>
+      <w:proofErr w:type="spellStart"/>
+      <w:r>
+        <w:rPr>
+          <w:rFonts w:hint="eastAsia"/>
+        </w:rPr>
+        <w:t>portlet</w:t>
+      </w:r>
+      <w:proofErr w:type="spellEnd"/>
+      <w:r>
+        <w:rPr>
+          <w:rFonts w:hint="eastAsia"/>
+        </w:rPr>
+        <w:t>的外围的修饰去掉，可以参考</w:t>
+      </w:r>
+      <w:r>
+        <w:t>/WEB-INF/pages/template.tpsml:25</w:t>
+      </w:r>
+    </w:p>
+    <w:p>
+      <w:pPr>
+        <w:pStyle w:val="ListParagraph"/>
+        <w:ind w:left="420" w:firstLineChars="0" w:firstLine="0"/>
+      </w:pPr>
+      <w:r>
+        <w:rPr>
+          <w:rFonts w:hint="eastAsia"/>
+        </w:rPr>
+        <w:t xml:space="preserve"> </w:t>
+      </w:r>
+    </w:p>
+    <w:tbl>
+      <w:tblPr>
+        <w:tblStyle w:val="TableGrid"/>
+        <w:tblW w:w="0" w:type="auto"/>
+        <w:tblInd w:w="420" w:type="dxa"/>
+        <w:tblLook w:val="04A0" w:firstRow="1" w:lastRow="0" w:firstColumn="1" w:lastColumn="0" w:noHBand="0" w:noVBand="1"/>
+      </w:tblPr>
+      <w:tblGrid>
+        <w:gridCol w:w="8102"/>
+      </w:tblGrid>
+      <w:tr>
+        <w:tc>
+          <w:tcPr>
+            <w:tcW w:w="8522" w:type="dxa"/>
+          </w:tcPr>
+          <w:p>
+            <w:pPr>
+              <w:pStyle w:val="ListParagraph"/>
+              <w:ind w:firstLineChars="0" w:firstLine="0"/>
+            </w:pPr>
+            <w:r>
+              <w:t>&lt;fragment id="</w:t>
+            </w:r>
+            <w:proofErr w:type="spellStart"/>
+            <w:r>
+              <w:t>jsSpaceNavigator</w:t>
+            </w:r>
+            <w:proofErr w:type="spellEnd"/>
+            <w:r>
+              <w:t>" type="</w:t>
+            </w:r>
+            <w:proofErr w:type="spellStart"/>
+            <w:r>
+              <w:t>portlet</w:t>
+            </w:r>
+            <w:proofErr w:type="spellEnd"/>
+            <w:r>
+              <w:t>" name="j2-admin::</w:t>
+            </w:r>
+            <w:proofErr w:type="spellStart"/>
+            <w:r>
+              <w:t>SpaceNavigator</w:t>
+            </w:r>
+            <w:proofErr w:type="spellEnd"/>
+            <w:r>
+              <w:t>" decorator='clear'&gt;</w:t>
+            </w:r>
+          </w:p>
+          <w:p>
+            <w:pPr>
+              <w:pStyle w:val="ListParagraph"/>
+            </w:pPr>
+            <w:r>
+              <w:t xml:space="preserve">            &lt;property name="y" value="300"&gt;&lt;/property&gt;</w:t>
+            </w:r>
+          </w:p>
+          <w:p>
+            <w:pPr>
+              <w:pStyle w:val="ListParagraph"/>
+            </w:pPr>
+            <w:r>
+              <w:t xml:space="preserve">            &lt;property name="x" value="20"&gt;&lt;/property&gt;            </w:t>
+            </w:r>
+          </w:p>
+          <w:p>
+            <w:pPr>
+              <w:pStyle w:val="ListParagraph"/>
+            </w:pPr>
+            <w:r>
+              <w:t xml:space="preserve">            &lt;property name="state" value="detach"&gt;&lt;/property&gt;                        </w:t>
+            </w:r>
+          </w:p>
+          <w:p>
+            <w:pPr>
+              <w:pStyle w:val="ListParagraph"/>
+              <w:ind w:firstLineChars="0" w:firstLine="0"/>
+            </w:pPr>
+            <w:r>
+              <w:t>&lt;/fragment&gt;</w:t>
+            </w:r>
+          </w:p>
+        </w:tc>
+      </w:tr>
+    </w:tbl>
+    <w:p>
+      <w:pPr>
+        <w:pStyle w:val="ListParagraph"/>
+        <w:ind w:left="420" w:firstLineChars="0" w:firstLine="0"/>
+      </w:pPr>
+    </w:p>
+    <w:p>
+      <w:pPr>
+        <w:pStyle w:val="ListParagraph"/>
+        <w:numPr>
+          <w:ilvl w:val="0"/>
+          <w:numId w:val="1"/>
+        </w:numPr>
+        <w:ind w:firstLineChars="0"/>
+      </w:pPr>
+      <w:r>
+        <w:t>GIT</w:t>
+      </w:r>
+    </w:p>
+    <w:p>
+      <w:pPr>
+        <w:pStyle w:val="ListParagraph"/>
+        <w:ind w:left="420" w:firstLineChars="0" w:firstLine="0"/>
+        <w:rPr>
+          <w:rFonts w:hint="eastAsia"/>
+        </w:rPr>
+      </w:pPr>
+      <w:proofErr w:type="spellStart"/>
+      <w:r>
+        <w:t>Gitk</w:t>
+      </w:r>
+      <w:proofErr w:type="spellEnd"/>
+      <w:r>
+        <w:t xml:space="preserve">: </w:t>
+      </w:r>
+      <w:r>
+        <w:rPr>
+          <w:rFonts w:hint="eastAsia"/>
+        </w:rPr>
+        <w:t>一种图形界面看当前的</w:t>
+      </w:r>
+      <w:r>
+        <w:rPr>
+          <w:rFonts w:hint="eastAsia"/>
+        </w:rPr>
+        <w:t>repository</w:t>
+      </w:r>
+      <w:r>
+        <w:rPr>
+          <w:rFonts w:hint="eastAsia"/>
+        </w:rPr>
+        <w:t>的状态</w:t>
+      </w:r>
+    </w:p>
+    <w:p>
+      <w:pPr>
+        <w:pStyle w:val="ListParagraph"/>
+        <w:ind w:left="420" w:firstLineChars="0" w:firstLine="0"/>
+        <w:rPr>
+          <w:rFonts w:hint="eastAsia"/>
+        </w:rPr>
+      </w:pPr>
+      <w:r>
+        <w:t>M</w:t>
+      </w:r>
+      <w:r>
+        <w:rPr>
+          <w:rFonts w:hint="eastAsia"/>
+        </w:rPr>
+        <w:t>aster</w:t>
+      </w:r>
+      <w:r>
+        <w:rPr>
+          <w:rFonts w:hint="eastAsia"/>
+        </w:rPr>
+        <w:t>是指第一次从远程</w:t>
+      </w:r>
+      <w:r>
+        <w:rPr>
+          <w:rFonts w:hint="eastAsia"/>
+        </w:rPr>
+        <w:t>check out</w:t>
+      </w:r>
+      <w:r>
+        <w:rPr>
+          <w:rFonts w:hint="eastAsia"/>
+        </w:rPr>
+        <w:t>出来的</w:t>
+      </w:r>
+      <w:r>
+        <w:rPr>
+          <w:rFonts w:hint="eastAsia"/>
+        </w:rPr>
+        <w:t>repository</w:t>
+      </w:r>
+      <w:r>
+        <w:rPr>
+          <w:rFonts w:hint="eastAsia"/>
+        </w:rPr>
+        <w:t>的版本名字，而</w:t>
+      </w:r>
+      <w:proofErr w:type="spellStart"/>
+      <w:r>
+        <w:rPr>
+          <w:rFonts w:hint="eastAsia"/>
+        </w:rPr>
+        <w:t>orgin</w:t>
+      </w:r>
+      <w:proofErr w:type="spellEnd"/>
+      <w:r>
+        <w:rPr>
+          <w:rFonts w:hint="eastAsia"/>
+        </w:rPr>
+        <w:t>/master</w:t>
+      </w:r>
+      <w:r>
+        <w:rPr>
+          <w:rFonts w:hint="eastAsia"/>
+        </w:rPr>
+        <w:t>指的指远程的；</w:t>
+      </w:r>
+    </w:p>
+    <w:p>
+      <w:pPr>
+        <w:pStyle w:val="ListParagraph"/>
+        <w:ind w:left="420" w:firstLineChars="0" w:firstLine="0"/>
+        <w:rPr>
+          <w:rFonts w:hint="eastAsia"/>
+        </w:rPr>
+      </w:pPr>
+      <w:r>
+        <w:rPr>
+          <w:rFonts w:hint="eastAsia"/>
+        </w:rPr>
+        <w:t>HEAD</w:t>
+      </w:r>
+      <w:r>
+        <w:rPr>
+          <w:rFonts w:hint="eastAsia"/>
+        </w:rPr>
+        <w:t>是一个指针，指向当前的工作</w:t>
+      </w:r>
+      <w:r>
+        <w:rPr>
+          <w:rFonts w:hint="eastAsia"/>
+        </w:rPr>
+        <w:t>branch</w:t>
+      </w:r>
+      <w:r>
+        <w:rPr>
+          <w:rFonts w:hint="eastAsia"/>
+        </w:rPr>
+        <w:t>。新建一个</w:t>
+      </w:r>
+      <w:r>
+        <w:rPr>
+          <w:rFonts w:hint="eastAsia"/>
+        </w:rPr>
+        <w:t>branch</w:t>
+      </w:r>
+      <w:r>
+        <w:rPr>
+          <w:rFonts w:hint="eastAsia"/>
+        </w:rPr>
+        <w:t>，不代表就切换到了这个新</w:t>
+      </w:r>
+      <w:r>
+        <w:rPr>
+          <w:rFonts w:hint="eastAsia"/>
+        </w:rPr>
+        <w:t>branch</w:t>
+      </w:r>
+      <w:r>
+        <w:rPr>
+          <w:rFonts w:hint="eastAsia"/>
+        </w:rPr>
+        <w:t>上来了，需要手动的去切换，这个时候</w:t>
+      </w:r>
+      <w:r>
+        <w:rPr>
+          <w:rFonts w:hint="eastAsia"/>
+        </w:rPr>
+        <w:t>HEAD</w:t>
+      </w:r>
+      <w:r>
+        <w:rPr>
+          <w:rFonts w:hint="eastAsia"/>
+        </w:rPr>
+        <w:t>就是指向了新切的</w:t>
+      </w:r>
+      <w:r>
+        <w:rPr>
+          <w:rFonts w:hint="eastAsia"/>
+        </w:rPr>
+        <w:t>branch</w:t>
+      </w:r>
+      <w:r>
+        <w:rPr>
+          <w:rFonts w:hint="eastAsia"/>
+        </w:rPr>
+        <w:t>。</w:t>
+      </w:r>
+    </w:p>
+    <w:p>
+      <w:pPr>
+        <w:pStyle w:val="ListParagraph"/>
+        <w:ind w:left="420" w:firstLineChars="0" w:firstLine="0"/>
+        <w:rPr>
+          <w:rFonts w:hint="eastAsia"/>
+        </w:rPr>
+      </w:pPr>
+      <w:bookmarkStart w:id="0" w:name="_GoBack"/>
+      <w:bookmarkEnd w:id="0"/>
+    </w:p>
+    <w:p>
+      <w:pPr>
+        <w:pStyle w:val="ListParagraph"/>
+        <w:numPr>
+          <w:ilvl w:val="0"/>
+          <w:numId w:val="1"/>
+        </w:numPr>
+        <w:ind w:firstLineChars="0"/>
       </w:pPr>
     </w:p>
     <w:sectPr>
@@ -305,7 +904,7 @@
     <w:lsdException w:name="Bibliography" w:uiPriority="37"/>
     <w:lsdException w:name="TOC Heading" w:uiPriority="39" w:qFormat="1"/>
   </w:latentStyles>
-  <w:style w:type="paragraph" w:default="1" w:styleId="a">
+  <w:style w:type="paragraph" w:default="1" w:styleId="Normal">
     <w:name w:val="Normal"/>
     <w:qFormat/>
     <w:pPr>
@@ -313,13 +912,13 @@
       <w:jc w:val="both"/>
     </w:pPr>
   </w:style>
-  <w:style w:type="character" w:default="1" w:styleId="a0">
+  <w:style w:type="character" w:default="1" w:styleId="DefaultParagraphFont">
     <w:name w:val="Default Paragraph Font"/>
     <w:uiPriority w:val="1"/>
     <w:semiHidden/>
     <w:unhideWhenUsed/>
   </w:style>
-  <w:style w:type="table" w:default="1" w:styleId="a1">
+  <w:style w:type="table" w:default="1" w:styleId="TableNormal">
     <w:name w:val="Normal Table"/>
     <w:uiPriority w:val="99"/>
     <w:semiHidden/>
@@ -334,21 +933,44 @@
       </w:tblCellMar>
     </w:tblPr>
   </w:style>
-  <w:style w:type="numbering" w:default="1" w:styleId="a2">
+  <w:style w:type="numbering" w:default="1" w:styleId="NoList">
     <w:name w:val="No List"/>
     <w:uiPriority w:val="99"/>
     <w:semiHidden/>
     <w:unhideWhenUsed/>
   </w:style>
-  <w:style w:type="paragraph" w:styleId="a3">
+  <w:style w:type="paragraph" w:styleId="ListParagraph">
     <w:name w:val="List Paragraph"/>
-    <w:basedOn w:val="a"/>
+    <w:basedOn w:val="Normal"/>
     <w:uiPriority w:val="34"/>
     <w:qFormat/>
     <w:rsid w:val="002B59FD"/>
     <w:pPr>
       <w:ind w:firstLineChars="200" w:firstLine="420"/>
     </w:pPr>
+  </w:style>
+  <w:style w:type="table" w:styleId="TableGrid">
+    <w:name w:val="Table Grid"/>
+    <w:basedOn w:val="TableNormal"/>
+    <w:uiPriority w:val="59"/>
+    <w:rsid w:val="005A2066"/>
+    <w:tblPr>
+      <w:tblInd w:w="0" w:type="dxa"/>
+      <w:tblBorders>
+        <w:top w:val="single" w:sz="4" w:space="0" w:color="auto"/>
+        <w:left w:val="single" w:sz="4" w:space="0" w:color="auto"/>
+        <w:bottom w:val="single" w:sz="4" w:space="0" w:color="auto"/>
+        <w:right w:val="single" w:sz="4" w:space="0" w:color="auto"/>
+        <w:insideH w:val="single" w:sz="4" w:space="0" w:color="auto"/>
+        <w:insideV w:val="single" w:sz="4" w:space="0" w:color="auto"/>
+      </w:tblBorders>
+      <w:tblCellMar>
+        <w:top w:w="0" w:type="dxa"/>
+        <w:left w:w="108" w:type="dxa"/>
+        <w:bottom w:w="0" w:type="dxa"/>
+        <w:right w:w="108" w:type="dxa"/>
+      </w:tblCellMar>
+    </w:tblPr>
   </w:style>
 </w:styles>
 </file>
@@ -506,7 +1128,7 @@
     <w:lsdException w:name="Bibliography" w:uiPriority="37"/>
     <w:lsdException w:name="TOC Heading" w:uiPriority="39" w:qFormat="1"/>
   </w:latentStyles>
-  <w:style w:type="paragraph" w:default="1" w:styleId="a">
+  <w:style w:type="paragraph" w:default="1" w:styleId="Normal">
     <w:name w:val="Normal"/>
     <w:qFormat/>
     <w:pPr>
@@ -514,13 +1136,13 @@
       <w:jc w:val="both"/>
     </w:pPr>
   </w:style>
-  <w:style w:type="character" w:default="1" w:styleId="a0">
+  <w:style w:type="character" w:default="1" w:styleId="DefaultParagraphFont">
     <w:name w:val="Default Paragraph Font"/>
     <w:uiPriority w:val="1"/>
     <w:semiHidden/>
     <w:unhideWhenUsed/>
   </w:style>
-  <w:style w:type="table" w:default="1" w:styleId="a1">
+  <w:style w:type="table" w:default="1" w:styleId="TableNormal">
     <w:name w:val="Normal Table"/>
     <w:uiPriority w:val="99"/>
     <w:semiHidden/>
@@ -535,21 +1157,44 @@
       </w:tblCellMar>
     </w:tblPr>
   </w:style>
-  <w:style w:type="numbering" w:default="1" w:styleId="a2">
+  <w:style w:type="numbering" w:default="1" w:styleId="NoList">
     <w:name w:val="No List"/>
     <w:uiPriority w:val="99"/>
     <w:semiHidden/>
     <w:unhideWhenUsed/>
   </w:style>
-  <w:style w:type="paragraph" w:styleId="a3">
+  <w:style w:type="paragraph" w:styleId="ListParagraph">
     <w:name w:val="List Paragraph"/>
-    <w:basedOn w:val="a"/>
+    <w:basedOn w:val="Normal"/>
     <w:uiPriority w:val="34"/>
     <w:qFormat/>
     <w:rsid w:val="002B59FD"/>
     <w:pPr>
       <w:ind w:firstLineChars="200" w:firstLine="420"/>
     </w:pPr>
+  </w:style>
+  <w:style w:type="table" w:styleId="TableGrid">
+    <w:name w:val="Table Grid"/>
+    <w:basedOn w:val="TableNormal"/>
+    <w:uiPriority w:val="59"/>
+    <w:rsid w:val="005A2066"/>
+    <w:tblPr>
+      <w:tblInd w:w="0" w:type="dxa"/>
+      <w:tblBorders>
+        <w:top w:val="single" w:sz="4" w:space="0" w:color="auto"/>
+        <w:left w:val="single" w:sz="4" w:space="0" w:color="auto"/>
+        <w:bottom w:val="single" w:sz="4" w:space="0" w:color="auto"/>
+        <w:right w:val="single" w:sz="4" w:space="0" w:color="auto"/>
+        <w:insideH w:val="single" w:sz="4" w:space="0" w:color="auto"/>
+        <w:insideV w:val="single" w:sz="4" w:space="0" w:color="auto"/>
+      </w:tblBorders>
+      <w:tblCellMar>
+        <w:top w:w="0" w:type="dxa"/>
+        <w:left w:w="108" w:type="dxa"/>
+        <w:bottom w:w="0" w:type="dxa"/>
+        <w:right w:w="108" w:type="dxa"/>
+      </w:tblCellMar>
+    </w:tblPr>
   </w:style>
 </w:styles>
 </file>

</xml_diff>